<commit_message>
Changing the update() method to a compute() method
</commit_message>
<xml_diff>
--- a/report/Report.docx
+++ b/report/Report.docx
@@ -2,6 +2,206 @@
 <file path=word/document.xml><?xml version="1.0" encoding="utf-8"?>
 <w:document xmlns:wpc="http://schemas.microsoft.com/office/word/2010/wordprocessingCanvas" xmlns:cx="http://schemas.microsoft.com/office/drawing/2014/chartex" xmlns:cx1="http://schemas.microsoft.com/office/drawing/2015/9/8/chartex" xmlns:cx2="http://schemas.microsoft.com/office/drawing/2015/10/21/chartex" xmlns:cx3="http://schemas.microsoft.com/office/drawing/2016/5/9/chartex" xmlns:cx4="http://schemas.microsoft.com/office/drawing/2016/5/10/chartex" xmlns:cx5="http://schemas.microsoft.com/office/drawing/2016/5/11/chartex" xmlns:cx6="http://schemas.microsoft.com/office/drawing/2016/5/12/chartex" xmlns:cx7="http://schemas.microsoft.com/office/drawing/2016/5/13/chartex" xmlns:cx8="http://schemas.microsoft.com/office/drawing/2016/5/14/chartex" xmlns:mc="http://schemas.openxmlformats.org/markup-compatibility/2006" xmlns:aink="http://schemas.microsoft.com/office/drawing/2016/ink" xmlns:am3d="http://schemas.microsoft.com/office/drawing/2017/model3d" xmlns:o="urn:schemas-microsoft-com:office:office" xmlns:oel="http://schemas.microsoft.com/office/2019/extlst" xmlns:r="http://schemas.openxmlformats.org/officeDocument/2006/relationships" xmlns:m="http://schemas.openxmlformats.org/officeDocument/2006/math" xmlns:v="urn:schemas-microsoft-com:vml" xmlns:wp14="http://schemas.microsoft.com/office/word/2010/wordprocessingDrawing" xmlns:wp="http://schemas.openxmlformats.org/drawingml/2006/wordprocessingDrawing" xmlns:w10="urn:schemas-microsoft-com:office:word" xmlns:w="http://schemas.openxmlformats.org/wordprocessingml/2006/main" xmlns:w14="http://schemas.microsoft.com/office/word/2010/wordml" xmlns:w15="http://schemas.microsoft.com/office/word/2012/wordml" xmlns:w16cex="http://schemas.microsoft.com/office/word/2018/wordml/cex" xmlns:w16cid="http://schemas.microsoft.com/office/word/2016/wordml/cid" xmlns:w16="http://schemas.microsoft.com/office/word/2018/wordml" xmlns:w16du="http://schemas.microsoft.com/office/word/2023/wordml/word16du" xmlns:w16sdtdh="http://schemas.microsoft.com/office/word/2020/wordml/sdtdatahash" xmlns:w16se="http://schemas.microsoft.com/office/word/2015/wordml/symex" xmlns:wpg="http://schemas.microsoft.com/office/word/2010/wordprocessingGroup" xmlns:wpi="http://schemas.microsoft.com/office/word/2010/wordprocessingInk" xmlns:wne="http://schemas.microsoft.com/office/word/2006/wordml" xmlns:wps="http://schemas.microsoft.com/office/word/2010/wordprocessingShape" mc:Ignorable="w14 w15 w16se w16cid w16 w16cex w16sdtdh w16du wp14">
   <w:body>
+    <w:p>
+      <w:r>
+        <w:t>Paral</w:t>
+      </w:r>
+      <w:r>
+        <w:t>lelis</w:t>
+      </w:r>
+      <w:r>
+        <w:t>ation</w:t>
+      </w:r>
+    </w:p>
+    <w:p>
+      <w:pPr>
+        <w:pStyle w:val="Paragraphedeliste"/>
+        <w:numPr>
+          <w:ilvl w:val="0"/>
+          <w:numId w:val="2"/>
+        </w:numPr>
+      </w:pPr>
+      <w:r>
+        <w:t>The most obvious thing to parallelise is the update method since that seems to b</w:t>
+      </w:r>
+      <w:r>
+        <w:t xml:space="preserve">e affecting the program the most, in terms of efficiency. </w:t>
+      </w:r>
+      <w:r>
+        <w:t>The way it is written</w:t>
+      </w:r>
+      <w:r>
+        <w:t xml:space="preserve"> is that</w:t>
+      </w:r>
+      <w:r>
+        <w:t xml:space="preserve"> there </w:t>
+      </w:r>
+      <w:r>
+        <w:t>are two nested for loops and</w:t>
+      </w:r>
+      <w:r>
+        <w:t xml:space="preserve"> </w:t>
+      </w:r>
+      <w:r>
+        <w:t>two nested if statements. That makes the time complexity roughly O(n</w:t>
+      </w:r>
+      <w:r>
+        <w:rPr>
+          <w:vertAlign w:val="superscript"/>
+        </w:rPr>
+        <w:t>2</w:t>
+      </w:r>
+      <w:r>
+        <w:t>)</w:t>
+      </w:r>
+      <w:r>
+        <w:t>, using the worst case</w:t>
+      </w:r>
+      <w:r>
+        <w:t xml:space="preserve"> </w:t>
+      </w:r>
+      <w:r>
+        <w:rPr>
+          <w:b/>
+          <w:bCs/>
+          <w:i/>
+          <w:iCs/>
+        </w:rPr>
+        <w:t>[SHOW CALCULATION]</w:t>
+      </w:r>
+      <w:r>
+        <w:t xml:space="preserve">. </w:t>
+      </w:r>
+      <w:r>
+        <w:t>Grid initialisation</w:t>
+      </w:r>
+      <w:r>
+        <w:t xml:space="preserve"> in the constructor </w:t>
+      </w:r>
+      <w:r>
+        <w:t>should be</w:t>
+      </w:r>
+      <w:r>
+        <w:t xml:space="preserve"> fairly efficient</w:t>
+      </w:r>
+      <w:r>
+        <w:t>, but since we are initialising the grid and the updateGrid simultaneously</w:t>
+      </w:r>
+      <w:r>
+        <w:t>, and each grid is a 2D array</w:t>
+      </w:r>
+      <w:r>
+        <w:t xml:space="preserve">, this operation goes from simply being a linear insert with </w:t>
+      </w:r>
+      <w:r>
+        <w:t xml:space="preserve">the </w:t>
+      </w:r>
+      <w:r>
+        <w:t xml:space="preserve">complexity of O(n) </w:t>
+      </w:r>
+      <w:r>
+        <w:t xml:space="preserve">to being </w:t>
+      </w:r>
+      <w:r>
+        <w:t>about O(n</w:t>
+      </w:r>
+      <w:r>
+        <w:rPr>
+          <w:vertAlign w:val="superscript"/>
+        </w:rPr>
+        <w:t>2</w:t>
+      </w:r>
+      <w:r>
+        <w:t xml:space="preserve">) as well </w:t>
+      </w:r>
+      <w:r>
+        <w:rPr>
+          <w:b/>
+          <w:bCs/>
+          <w:i/>
+          <w:iCs/>
+        </w:rPr>
+        <w:t>[SHOW CALCULATION]</w:t>
+      </w:r>
+      <w:r>
+        <w:t>.</w:t>
+      </w:r>
+      <w:r>
+        <w:t xml:space="preserve"> As a result, they may both need some degree of paral</w:t>
+      </w:r>
+      <w:r>
+        <w:t>l</w:t>
+      </w:r>
+      <w:r>
+        <w:t>elisation</w:t>
+      </w:r>
+      <w:r>
+        <w:t xml:space="preserve">, but the update method more so than the grid initialisation. </w:t>
+      </w:r>
+      <w:r>
+        <w:t>Drawing in the board is an addition</w:t>
+      </w:r>
+      <w:r>
+        <w:t>al</w:t>
+      </w:r>
+      <w:r>
+        <w:t xml:space="preserve"> point of consideration since the program has to go to each cell and check what the value of that cell is, then assign a colour to the cell</w:t>
+      </w:r>
+      <w:r>
+        <w:t xml:space="preserve">, </w:t>
+      </w:r>
+      <w:r>
+        <w:t xml:space="preserve">and </w:t>
+      </w:r>
+      <w:r>
+        <w:t xml:space="preserve">then it draws the image based on those values. Perhaps a </w:t>
+      </w:r>
+      <w:r>
+        <w:t xml:space="preserve">more efficient library could be found or maybe this is overkill. </w:t>
+      </w:r>
+    </w:p>
+    <w:p>
+      <w:pPr>
+        <w:pStyle w:val="Paragraphedeliste"/>
+        <w:numPr>
+          <w:ilvl w:val="0"/>
+          <w:numId w:val="2"/>
+        </w:numPr>
+      </w:pPr>
+      <w:r>
+        <w:t>Things to consider:</w:t>
+      </w:r>
+    </w:p>
+    <w:p>
+      <w:pPr>
+        <w:pStyle w:val="Paragraphedeliste"/>
+        <w:numPr>
+          <w:ilvl w:val="1"/>
+          <w:numId w:val="2"/>
+        </w:numPr>
+      </w:pPr>
+      <w:r>
+        <w:t xml:space="preserve">Alternative drawing tools for faster processing OR </w:t>
+      </w:r>
+      <w:r>
+        <w:t>parallelising the image processing manually (though it should already be fairly quick for smaller programs)</w:t>
+      </w:r>
+    </w:p>
+    <w:p>
+      <w:pPr>
+        <w:pStyle w:val="Paragraphedeliste"/>
+        <w:numPr>
+          <w:ilvl w:val="1"/>
+          <w:numId w:val="2"/>
+        </w:numPr>
+      </w:pPr>
+    </w:p>
+    <w:p/>
+    <w:p>
+      <w:r>
+        <w:t>Serial program benchmarking</w:t>
+      </w:r>
+    </w:p>
     <w:p>
       <w:pPr>
         <w:pStyle w:val="Paragraphedeliste"/>
@@ -97,6 +297,118 @@
 <file path=word/numbering.xml><?xml version="1.0" encoding="utf-8"?>
 <w:numbering xmlns:wpc="http://schemas.microsoft.com/office/word/2010/wordprocessingCanvas" xmlns:cx="http://schemas.microsoft.com/office/drawing/2014/chartex" xmlns:cx1="http://schemas.microsoft.com/office/drawing/2015/9/8/chartex" xmlns:cx2="http://schemas.microsoft.com/office/drawing/2015/10/21/chartex" xmlns:cx3="http://schemas.microsoft.com/office/drawing/2016/5/9/chartex" xmlns:cx4="http://schemas.microsoft.com/office/drawing/2016/5/10/chartex" xmlns:cx5="http://schemas.microsoft.com/office/drawing/2016/5/11/chartex" xmlns:cx6="http://schemas.microsoft.com/office/drawing/2016/5/12/chartex" xmlns:cx7="http://schemas.microsoft.com/office/drawing/2016/5/13/chartex" xmlns:cx8="http://schemas.microsoft.com/office/drawing/2016/5/14/chartex" xmlns:mc="http://schemas.openxmlformats.org/markup-compatibility/2006" xmlns:aink="http://schemas.microsoft.com/office/drawing/2016/ink" xmlns:am3d="http://schemas.microsoft.com/office/drawing/2017/model3d" xmlns:o="urn:schemas-microsoft-com:office:office" xmlns:oel="http://schemas.microsoft.com/office/2019/extlst" xmlns:r="http://schemas.openxmlformats.org/officeDocument/2006/relationships" xmlns:m="http://schemas.openxmlformats.org/officeDocument/2006/math" xmlns:v="urn:schemas-microsoft-com:vml" xmlns:wp14="http://schemas.microsoft.com/office/word/2010/wordprocessingDrawing" xmlns:wp="http://schemas.openxmlformats.org/drawingml/2006/wordprocessingDrawing" xmlns:w10="urn:schemas-microsoft-com:office:word" xmlns:w="http://schemas.openxmlformats.org/wordprocessingml/2006/main" xmlns:w14="http://schemas.microsoft.com/office/word/2010/wordml" xmlns:w15="http://schemas.microsoft.com/office/word/2012/wordml" xmlns:w16cex="http://schemas.microsoft.com/office/word/2018/wordml/cex" xmlns:w16cid="http://schemas.microsoft.com/office/word/2016/wordml/cid" xmlns:w16="http://schemas.microsoft.com/office/word/2018/wordml" xmlns:w16du="http://schemas.microsoft.com/office/word/2023/wordml/word16du" xmlns:w16sdtdh="http://schemas.microsoft.com/office/word/2020/wordml/sdtdatahash" xmlns:w16se="http://schemas.microsoft.com/office/word/2015/wordml/symex" xmlns:wpg="http://schemas.microsoft.com/office/word/2010/wordprocessingGroup" xmlns:wpi="http://schemas.microsoft.com/office/word/2010/wordprocessingInk" xmlns:wne="http://schemas.microsoft.com/office/word/2006/wordml" xmlns:wps="http://schemas.microsoft.com/office/word/2010/wordprocessingShape" mc:Ignorable="w14 w15 w16se w16cid w16 w16cex w16sdtdh w16du wp14">
   <w:abstractNum w:abstractNumId="0" w15:restartNumberingAfterBreak="0">
+    <w:nsid w:val="35D02645"/>
+    <w:multiLevelType w:val="hybridMultilevel"/>
+    <w:tmpl w:val="4864B0D0"/>
+    <w:lvl w:ilvl="0" w:tplc="97CA9922">
+      <w:numFmt w:val="bullet"/>
+      <w:lvlText w:val=""/>
+      <w:lvlJc w:val="left"/>
+      <w:pPr>
+        <w:ind w:left="720" w:hanging="360"/>
+      </w:pPr>
+      <w:rPr>
+        <w:rFonts w:ascii="Symbol" w:eastAsiaTheme="minorHAnsi" w:hAnsi="Symbol" w:cstheme="minorBidi" w:hint="default"/>
+      </w:rPr>
+    </w:lvl>
+    <w:lvl w:ilvl="1" w:tplc="040C0003">
+      <w:start w:val="1"/>
+      <w:numFmt w:val="bullet"/>
+      <w:lvlText w:val="o"/>
+      <w:lvlJc w:val="left"/>
+      <w:pPr>
+        <w:ind w:left="1440" w:hanging="360"/>
+      </w:pPr>
+      <w:rPr>
+        <w:rFonts w:ascii="Courier New" w:hAnsi="Courier New" w:cs="Courier New" w:hint="default"/>
+      </w:rPr>
+    </w:lvl>
+    <w:lvl w:ilvl="2" w:tplc="040C0005" w:tentative="1">
+      <w:start w:val="1"/>
+      <w:numFmt w:val="bullet"/>
+      <w:lvlText w:val=""/>
+      <w:lvlJc w:val="left"/>
+      <w:pPr>
+        <w:ind w:left="2160" w:hanging="360"/>
+      </w:pPr>
+      <w:rPr>
+        <w:rFonts w:ascii="Wingdings" w:hAnsi="Wingdings" w:hint="default"/>
+      </w:rPr>
+    </w:lvl>
+    <w:lvl w:ilvl="3" w:tplc="040C0001" w:tentative="1">
+      <w:start w:val="1"/>
+      <w:numFmt w:val="bullet"/>
+      <w:lvlText w:val=""/>
+      <w:lvlJc w:val="left"/>
+      <w:pPr>
+        <w:ind w:left="2880" w:hanging="360"/>
+      </w:pPr>
+      <w:rPr>
+        <w:rFonts w:ascii="Symbol" w:hAnsi="Symbol" w:hint="default"/>
+      </w:rPr>
+    </w:lvl>
+    <w:lvl w:ilvl="4" w:tplc="040C0003" w:tentative="1">
+      <w:start w:val="1"/>
+      <w:numFmt w:val="bullet"/>
+      <w:lvlText w:val="o"/>
+      <w:lvlJc w:val="left"/>
+      <w:pPr>
+        <w:ind w:left="3600" w:hanging="360"/>
+      </w:pPr>
+      <w:rPr>
+        <w:rFonts w:ascii="Courier New" w:hAnsi="Courier New" w:cs="Courier New" w:hint="default"/>
+      </w:rPr>
+    </w:lvl>
+    <w:lvl w:ilvl="5" w:tplc="040C0005" w:tentative="1">
+      <w:start w:val="1"/>
+      <w:numFmt w:val="bullet"/>
+      <w:lvlText w:val=""/>
+      <w:lvlJc w:val="left"/>
+      <w:pPr>
+        <w:ind w:left="4320" w:hanging="360"/>
+      </w:pPr>
+      <w:rPr>
+        <w:rFonts w:ascii="Wingdings" w:hAnsi="Wingdings" w:hint="default"/>
+      </w:rPr>
+    </w:lvl>
+    <w:lvl w:ilvl="6" w:tplc="040C0001" w:tentative="1">
+      <w:start w:val="1"/>
+      <w:numFmt w:val="bullet"/>
+      <w:lvlText w:val=""/>
+      <w:lvlJc w:val="left"/>
+      <w:pPr>
+        <w:ind w:left="5040" w:hanging="360"/>
+      </w:pPr>
+      <w:rPr>
+        <w:rFonts w:ascii="Symbol" w:hAnsi="Symbol" w:hint="default"/>
+      </w:rPr>
+    </w:lvl>
+    <w:lvl w:ilvl="7" w:tplc="040C0003" w:tentative="1">
+      <w:start w:val="1"/>
+      <w:numFmt w:val="bullet"/>
+      <w:lvlText w:val="o"/>
+      <w:lvlJc w:val="left"/>
+      <w:pPr>
+        <w:ind w:left="5760" w:hanging="360"/>
+      </w:pPr>
+      <w:rPr>
+        <w:rFonts w:ascii="Courier New" w:hAnsi="Courier New" w:cs="Courier New" w:hint="default"/>
+      </w:rPr>
+    </w:lvl>
+    <w:lvl w:ilvl="8" w:tplc="040C0005" w:tentative="1">
+      <w:start w:val="1"/>
+      <w:numFmt w:val="bullet"/>
+      <w:lvlText w:val=""/>
+      <w:lvlJc w:val="left"/>
+      <w:pPr>
+        <w:ind w:left="6480" w:hanging="360"/>
+      </w:pPr>
+      <w:rPr>
+        <w:rFonts w:ascii="Wingdings" w:hAnsi="Wingdings" w:hint="default"/>
+      </w:rPr>
+    </w:lvl>
+  </w:abstractNum>
+  <w:abstractNum w:abstractNumId="1" w15:restartNumberingAfterBreak="0">
     <w:nsid w:val="3A9D584D"/>
     <w:multiLevelType w:val="hybridMultilevel"/>
     <w:tmpl w:val="61FEE2AA"/>
@@ -209,6 +521,9 @@
     </w:lvl>
   </w:abstractNum>
   <w:num w:numId="1" w16cid:durableId="1369449132">
+    <w:abstractNumId w:val="1"/>
+  </w:num>
+  <w:num w:numId="2" w16cid:durableId="1285888860">
     <w:abstractNumId w:val="0"/>
   </w:num>
 </w:numbering>

</xml_diff>

<commit_message>
Adding comments and cleaning up code
</commit_message>
<xml_diff>
--- a/report/Report.docx
+++ b/report/Report.docx
@@ -1096,6 +1096,20 @@
     <w:p>
       <w:pPr>
         <w:jc w:val="both"/>
+        <w:rPr>
+          <w:u w:val="single"/>
+        </w:rPr>
+      </w:pPr>
+      <w:r>
+        <w:rPr>
+          <w:u w:val="single"/>
+        </w:rPr>
+        <w:t>Benchmark</w:t>
+      </w:r>
+    </w:p>
+    <w:p>
+      <w:pPr>
+        <w:jc w:val="both"/>
       </w:pPr>
       <w:r>
         <w:t xml:space="preserve">To </w:t>
@@ -1188,9 +1202,23 @@
     <w:p>
       <w:pPr>
         <w:jc w:val="both"/>
-      </w:pPr>
-      <w:r>
+        <w:rPr>
+          <w:u w:val="single"/>
+        </w:rPr>
+      </w:pPr>
+      <w:r>
+        <w:rPr>
+          <w:u w:val="single"/>
+        </w:rPr>
         <w:lastRenderedPageBreak/>
+        <w:t>Validation</w:t>
+      </w:r>
+    </w:p>
+    <w:p>
+      <w:pPr>
+        <w:jc w:val="both"/>
+      </w:pPr>
+      <w:r>
         <w:t>Furthermore, t</w:t>
       </w:r>
       <w:r>
@@ -1362,6 +1390,28 @@
       <w:pPr>
         <w:jc w:val="both"/>
       </w:pPr>
+    </w:p>
+    <w:p>
+      <w:pPr>
+        <w:jc w:val="center"/>
+        <w:rPr>
+          <w:b/>
+          <w:bCs/>
+          <w:sz w:val="28"/>
+          <w:szCs w:val="28"/>
+          <w:u w:val="single"/>
+        </w:rPr>
+      </w:pPr>
+      <w:r>
+        <w:rPr>
+          <w:b/>
+          <w:bCs/>
+          <w:sz w:val="28"/>
+          <w:szCs w:val="28"/>
+          <w:u w:val="single"/>
+        </w:rPr>
+        <w:t>Results</w:t>
+      </w:r>
     </w:p>
     <w:p>
       <w:pPr>

</xml_diff>

<commit_message>
Making final changes to correct_program_runner.py
</commit_message>
<xml_diff>
--- a/report/Report.docx
+++ b/report/Report.docx
@@ -883,10 +883,7 @@
         <w:t>drawing images (or rendering game states) as seamless as possible</w:t>
       </w:r>
       <w:r>
-        <w:t xml:space="preserve"> </w:t>
-      </w:r>
-      <w:r>
-        <w:t>(Nystrom, 2014)</w:t>
+        <w:t xml:space="preserve"> (Nystrom, 2014)</w:t>
       </w:r>
       <w:r>
         <w:t xml:space="preserve">. </w:t>
@@ -2428,9 +2425,9 @@
           <w:lang w:val="en-US"/>
         </w:rPr>
         <w:drawing>
-          <wp:inline distT="0" distB="0" distL="0" distR="0" wp14:anchorId="4E79ABE2" wp14:editId="63EB8C8F">
+          <wp:inline distT="0" distB="0" distL="0" distR="0" wp14:anchorId="4E79ABE2" wp14:editId="5F47BD1F">
             <wp:extent cx="5731510" cy="684530"/>
-            <wp:effectExtent l="0" t="0" r="0" b="1270"/>
+            <wp:effectExtent l="0" t="0" r="6350" b="5080"/>
             <wp:docPr id="1228564635" name="Image 22"/>
             <wp:cNvGraphicFramePr>
               <a:graphicFrameLocks xmlns:a="http://schemas.openxmlformats.org/drawingml/2006/main" noChangeAspect="1"/>
@@ -2543,9 +2540,9 @@
           <w:noProof/>
         </w:rPr>
         <w:drawing>
-          <wp:inline distT="0" distB="0" distL="0" distR="0" wp14:anchorId="7C4CAF24" wp14:editId="1D3D24FC">
-            <wp:extent cx="5731510" cy="1025525"/>
-            <wp:effectExtent l="0" t="0" r="0" b="3175"/>
+          <wp:inline distT="0" distB="0" distL="0" distR="0" wp14:anchorId="7C4CAF24" wp14:editId="09B52592">
+            <wp:extent cx="5357707" cy="816774"/>
+            <wp:effectExtent l="0" t="0" r="1905" b="0"/>
             <wp:docPr id="372591737" name="Image 24"/>
             <wp:cNvGraphicFramePr>
               <a:graphicFrameLocks xmlns:a="http://schemas.openxmlformats.org/drawingml/2006/main" noChangeAspect="1"/>
@@ -2557,7 +2554,7 @@
                     <pic:cNvPr id="372591737" name="Image 372591737"/>
                     <pic:cNvPicPr/>
                   </pic:nvPicPr>
-                  <pic:blipFill>
+                  <pic:blipFill rotWithShape="1">
                     <a:blip r:embed="rId12">
                       <a:extLst>
                         <a:ext uri="{28A0092B-C50C-407E-A947-70E740481C1C}">
@@ -2565,18 +2562,25 @@
                         </a:ext>
                       </a:extLst>
                     </a:blip>
-                    <a:stretch>
-                      <a:fillRect/>
-                    </a:stretch>
+                    <a:srcRect b="14798"/>
+                    <a:stretch/>
                   </pic:blipFill>
-                  <pic:spPr>
+                  <pic:spPr bwMode="auto">
                     <a:xfrm>
                       <a:off x="0" y="0"/>
-                      <a:ext cx="5731510" cy="1025525"/>
+                      <a:ext cx="5465516" cy="833209"/>
                     </a:xfrm>
                     <a:prstGeom prst="rect">
                       <a:avLst/>
                     </a:prstGeom>
+                    <a:ln>
+                      <a:noFill/>
+                    </a:ln>
+                    <a:extLst>
+                      <a:ext uri="{53640926-AAD7-44D8-BBD7-CCE9431645EC}">
+                        <a14:shadowObscured xmlns:a14="http://schemas.microsoft.com/office/drawing/2010/main"/>
+                      </a:ext>
+                    </a:extLst>
                   </pic:spPr>
                 </pic:pic>
               </a:graphicData>
@@ -2598,7 +2602,6 @@
         <w:t>A 7.8x speedup!!!!!</w:t>
       </w:r>
     </w:p>
-    <w:p/>
     <w:p>
       <w:pPr>
         <w:jc w:val="both"/>
@@ -2792,23 +2795,23 @@
         <w:t xml:space="preserve">. More specifically, parallelism seems to be worth it </w:t>
       </w:r>
       <w:r>
-        <w:t xml:space="preserve">only when </w:t>
+        <w:t xml:space="preserve">only when the problem size is sufficiently large enough. </w:t>
+      </w:r>
+      <w:r>
+        <w:t>Small</w:t>
+      </w:r>
+      <w:r>
+        <w:t xml:space="preserve">er problem sizes, such as the 8 by 8 or 16 by 16 grids, benefit much more from a serial approach since they </w:t>
+      </w:r>
+      <w:r>
+        <w:t>don’t have to incur the parallelisation overhead from the thread calls and synchronisation attempts</w:t>
+      </w:r>
+      <w:r>
+        <w:t xml:space="preserve">. </w:t>
       </w:r>
       <w:r>
         <w:lastRenderedPageBreak/>
-        <w:t xml:space="preserve">the problem size is sufficiently large enough. </w:t>
-      </w:r>
-      <w:r>
-        <w:t>Small</w:t>
-      </w:r>
-      <w:r>
-        <w:t xml:space="preserve">er problem sizes, such as the 8 by 8 or 16 by 16 grids, benefit much more from a serial approach since they </w:t>
-      </w:r>
-      <w:r>
-        <w:t>don’t have to incur the parallelisation overhead from the thread calls and synchronisation attempts</w:t>
-      </w:r>
-      <w:r>
-        <w:t xml:space="preserve">. Conversely, larger problem sizes, like the 1001 </w:t>
+        <w:t xml:space="preserve">Conversely, larger problem sizes, like the 1001 </w:t>
       </w:r>
       <w:r>
         <w:t>by</w:t>
@@ -3127,7 +3130,6 @@
         <w:jc w:val="both"/>
       </w:pPr>
       <w:r>
-        <w:lastRenderedPageBreak/>
         <w:t>Optimizing the update computation itself (e.g., loop unrolling, SIMD instructions if available).</w:t>
       </w:r>
     </w:p>
@@ -3141,6 +3143,7 @@
         <w:jc w:val="both"/>
       </w:pPr>
       <w:r>
+        <w:lastRenderedPageBreak/>
         <w:t>Experimenting with different parallelization strategies (e.g., adjusting the granularity of tasks).</w:t>
       </w:r>
     </w:p>

</xml_diff>